<commit_message>
Add pagers in the search, add getting of recent wishes and birthday men
</commit_message>
<xml_diff>
--- a/info/Реестр вариантов использования.docx
+++ b/info/Реестр вариантов использования.docx
@@ -6,6 +6,7 @@
       <w:tblPr>
         <w:tblStyle w:val="-4"/>
         <w:tblW w:w="10173" w:type="dxa"/>
+        <w:tblInd w:w="-459" w:type="dxa"/>
         <w:tblBorders>
           <w:top w:val="single" w:sz="4" w:space="0" w:color="auto"/>
           <w:left w:val="single" w:sz="4" w:space="0" w:color="auto"/>
@@ -37,6 +38,8 @@
                 <w:lang w:val="ru-RU"/>
               </w:rPr>
             </w:pPr>
+            <w:bookmarkStart w:id="0" w:name="_GoBack"/>
+            <w:bookmarkEnd w:id="0"/>
             <w:r>
               <w:rPr>
                 <w:lang w:val="ru-RU"/>
@@ -503,19 +506,7 @@
               <w:rPr>
                 <w:lang w:val="ru-RU"/>
               </w:rPr>
-              <w:t xml:space="preserve">Пользователь может  </w:t>
-            </w:r>
-            <w:r>
-              <w:rPr>
-                <w:lang w:val="ru-RU"/>
-              </w:rPr>
-              <w:t>удалить свое</w:t>
-            </w:r>
-            <w:r>
-              <w:rPr>
-                <w:lang w:val="ru-RU"/>
-              </w:rPr>
-              <w:t xml:space="preserve"> желание.</w:t>
+              <w:t>Пользователь может  удалить свое желание.</w:t>
             </w:r>
           </w:p>
         </w:tc>
@@ -599,13 +590,7 @@
               <w:rPr>
                 <w:lang w:val="ru-RU"/>
               </w:rPr>
-              <w:t xml:space="preserve">Пользователь может  </w:t>
-            </w:r>
-            <w:r>
-              <w:rPr>
-                <w:lang w:val="ru-RU"/>
-              </w:rPr>
-              <w:t>выполнить запрос на осуществление желания другого пользователя.</w:t>
+              <w:t>Пользователь может  выполнить запрос на осуществление желания другого пользователя.</w:t>
             </w:r>
           </w:p>
         </w:tc>
@@ -692,19 +677,7 @@
               <w:rPr>
                 <w:lang w:val="ru-RU"/>
               </w:rPr>
-              <w:t xml:space="preserve">Пользователь может  </w:t>
-            </w:r>
-            <w:r>
-              <w:rPr>
-                <w:lang w:val="ru-RU"/>
-              </w:rPr>
-              <w:t xml:space="preserve">отменить свой запрос </w:t>
-            </w:r>
-            <w:r>
-              <w:rPr>
-                <w:lang w:val="ru-RU"/>
-              </w:rPr>
-              <w:t>на осуществление желания другого пользователя</w:t>
+              <w:t>Пользователь может  отменить свой запрос на осуществление желания другого пользователя</w:t>
             </w:r>
           </w:p>
         </w:tc>
@@ -782,13 +755,7 @@
               <w:rPr>
                 <w:lang w:val="ru-RU"/>
               </w:rPr>
-              <w:t xml:space="preserve">Пользователь может  </w:t>
-            </w:r>
-            <w:r>
-              <w:rPr>
-                <w:lang w:val="ru-RU"/>
-              </w:rPr>
-              <w:t>принять заявку другого пользователя на выполнение своего желания.</w:t>
+              <w:t>Пользователь может  принять заявку другого пользователя на выполнение своего желания.</w:t>
             </w:r>
           </w:p>
         </w:tc>
@@ -869,19 +836,7 @@
               <w:rPr>
                 <w:lang w:val="ru-RU"/>
               </w:rPr>
-              <w:t xml:space="preserve">Пользователь может  </w:t>
-            </w:r>
-            <w:r>
-              <w:rPr>
-                <w:lang w:val="ru-RU"/>
-              </w:rPr>
-              <w:t xml:space="preserve">отклонить </w:t>
-            </w:r>
-            <w:r>
-              <w:rPr>
-                <w:lang w:val="ru-RU"/>
-              </w:rPr>
-              <w:t>заявку другого пользователя на выполнение своего желания</w:t>
+              <w:t>Пользователь может  отклонить заявку другого пользователя на выполнение своего желания</w:t>
             </w:r>
           </w:p>
         </w:tc>
@@ -1550,14 +1505,7 @@
                 <w:rFonts w:ascii="Times New Roman" w:hAnsi="Times New Roman" w:cs="Times New Roman"/>
                 <w:lang w:val="ru-RU"/>
               </w:rPr>
-              <w:t>Р</w:t>
-            </w:r>
-            <w:r>
-              <w:rPr>
-                <w:rFonts w:ascii="Times New Roman" w:hAnsi="Times New Roman" w:cs="Times New Roman"/>
-                <w:lang w:val="ru-RU"/>
-              </w:rPr>
-              <w:t>едактирование информации о себе</w:t>
+              <w:t>Редактирование информации о себе</w:t>
             </w:r>
           </w:p>
         </w:tc>
@@ -1935,8 +1883,6 @@
               </w:rPr>
               <w:t>изменить язык сайта</w:t>
             </w:r>
-            <w:bookmarkStart w:id="0" w:name="_GoBack"/>
-            <w:bookmarkEnd w:id="0"/>
           </w:p>
         </w:tc>
       </w:tr>

</xml_diff>

<commit_message>
Add cancel of making wish by maker
</commit_message>
<xml_diff>
--- a/info/Реестр вариантов использования.docx
+++ b/info/Реестр вариантов использования.docx
@@ -38,8 +38,6 @@
                 <w:lang w:val="ru-RU"/>
               </w:rPr>
             </w:pPr>
-            <w:bookmarkStart w:id="0" w:name="_GoBack"/>
-            <w:bookmarkEnd w:id="0"/>
             <w:r>
               <w:rPr>
                 <w:lang w:val="ru-RU"/>
@@ -1883,6 +1881,179 @@
               </w:rPr>
               <w:t>изменить язык сайта</w:t>
             </w:r>
+          </w:p>
+        </w:tc>
+      </w:tr>
+      <w:tr>
+        <w:tc>
+          <w:tcPr>
+            <w:cnfStyle w:val="001000000000" w:firstRow="0" w:lastRow="0" w:firstColumn="1" w:lastColumn="0" w:oddVBand="0" w:evenVBand="0" w:oddHBand="0" w:evenHBand="0" w:firstRowFirstColumn="0" w:firstRowLastColumn="0" w:lastRowFirstColumn="0" w:lastRowLastColumn="0"/>
+            <w:tcW w:w="2322" w:type="dxa"/>
+          </w:tcPr>
+          <w:p>
+            <w:pPr>
+              <w:rPr>
+                <w:lang w:val="en-US"/>
+              </w:rPr>
+            </w:pPr>
+            <w:r>
+              <w:rPr>
+                <w:lang w:val="en-US"/>
+              </w:rPr>
+              <w:t>U20</w:t>
+            </w:r>
+          </w:p>
+        </w:tc>
+        <w:tc>
+          <w:tcPr>
+            <w:tcW w:w="2322" w:type="dxa"/>
+          </w:tcPr>
+          <w:p>
+            <w:pPr>
+              <w:cnfStyle w:val="000000000000" w:firstRow="0" w:lastRow="0" w:firstColumn="0" w:lastColumn="0" w:oddVBand="0" w:evenVBand="0" w:oddHBand="0" w:evenHBand="0" w:firstRowFirstColumn="0" w:firstRowLastColumn="0" w:lastRowFirstColumn="0" w:lastRowLastColumn="0"/>
+              <w:rPr>
+                <w:lang w:val="ru-RU"/>
+              </w:rPr>
+            </w:pPr>
+            <w:r>
+              <w:rPr>
+                <w:lang w:val="ru-RU"/>
+              </w:rPr>
+              <w:t>Пользователь</w:t>
+            </w:r>
+          </w:p>
+        </w:tc>
+        <w:tc>
+          <w:tcPr>
+            <w:tcW w:w="2322" w:type="dxa"/>
+          </w:tcPr>
+          <w:p>
+            <w:pPr>
+              <w:cnfStyle w:val="000000000000" w:firstRow="0" w:lastRow="0" w:firstColumn="0" w:lastColumn="0" w:oddVBand="0" w:evenVBand="0" w:oddHBand="0" w:evenHBand="0" w:firstRowFirstColumn="0" w:firstRowLastColumn="0" w:lastRowFirstColumn="0" w:lastRowLastColumn="0"/>
+              <w:rPr>
+                <w:lang w:val="ru-RU"/>
+              </w:rPr>
+            </w:pPr>
+            <w:r>
+              <w:rPr>
+                <w:lang w:val="ru-RU"/>
+              </w:rPr>
+              <w:t>Поиск именинников</w:t>
+            </w:r>
+          </w:p>
+        </w:tc>
+        <w:tc>
+          <w:tcPr>
+            <w:tcW w:w="3207" w:type="dxa"/>
+          </w:tcPr>
+          <w:p>
+            <w:pPr>
+              <w:cnfStyle w:val="000000000000" w:firstRow="0" w:lastRow="0" w:firstColumn="0" w:lastColumn="0" w:oddVBand="0" w:evenVBand="0" w:oddHBand="0" w:evenHBand="0" w:firstRowFirstColumn="0" w:firstRowLastColumn="0" w:lastRowFirstColumn="0" w:lastRowLastColumn="0"/>
+              <w:rPr>
+                <w:lang w:val="ru-RU"/>
+              </w:rPr>
+            </w:pPr>
+            <w:r>
+              <w:rPr>
+                <w:lang w:val="ru-RU"/>
+              </w:rPr>
+              <w:t xml:space="preserve">Пользователь может  </w:t>
+            </w:r>
+            <w:r>
+              <w:rPr>
+                <w:lang w:val="ru-RU"/>
+              </w:rPr>
+              <w:t>находить именинников.</w:t>
+            </w:r>
+          </w:p>
+        </w:tc>
+      </w:tr>
+      <w:tr>
+        <w:trPr>
+          <w:cnfStyle w:val="000000100000" w:firstRow="0" w:lastRow="0" w:firstColumn="0" w:lastColumn="0" w:oddVBand="0" w:evenVBand="0" w:oddHBand="1" w:evenHBand="0" w:firstRowFirstColumn="0" w:firstRowLastColumn="0" w:lastRowFirstColumn="0" w:lastRowLastColumn="0"/>
+        </w:trPr>
+        <w:tc>
+          <w:tcPr>
+            <w:cnfStyle w:val="001000000000" w:firstRow="0" w:lastRow="0" w:firstColumn="1" w:lastColumn="0" w:oddVBand="0" w:evenVBand="0" w:oddHBand="0" w:evenHBand="0" w:firstRowFirstColumn="0" w:firstRowLastColumn="0" w:lastRowFirstColumn="0" w:lastRowLastColumn="0"/>
+            <w:tcW w:w="2322" w:type="dxa"/>
+          </w:tcPr>
+          <w:p>
+            <w:pPr>
+              <w:rPr>
+                <w:lang w:val="en-US"/>
+              </w:rPr>
+            </w:pPr>
+            <w:r>
+              <w:rPr>
+                <w:lang w:val="en-US"/>
+              </w:rPr>
+              <w:t>U21</w:t>
+            </w:r>
+          </w:p>
+        </w:tc>
+        <w:tc>
+          <w:tcPr>
+            <w:tcW w:w="2322" w:type="dxa"/>
+          </w:tcPr>
+          <w:p>
+            <w:pPr>
+              <w:cnfStyle w:val="000000100000" w:firstRow="0" w:lastRow="0" w:firstColumn="0" w:lastColumn="0" w:oddVBand="0" w:evenVBand="0" w:oddHBand="1" w:evenHBand="0" w:firstRowFirstColumn="0" w:firstRowLastColumn="0" w:lastRowFirstColumn="0" w:lastRowLastColumn="0"/>
+              <w:rPr>
+                <w:lang w:val="ru-RU"/>
+              </w:rPr>
+            </w:pPr>
+            <w:r>
+              <w:rPr>
+                <w:lang w:val="ru-RU"/>
+              </w:rPr>
+              <w:t>Пользователь</w:t>
+            </w:r>
+          </w:p>
+        </w:tc>
+        <w:tc>
+          <w:tcPr>
+            <w:tcW w:w="2322" w:type="dxa"/>
+          </w:tcPr>
+          <w:p>
+            <w:pPr>
+              <w:cnfStyle w:val="000000100000" w:firstRow="0" w:lastRow="0" w:firstColumn="0" w:lastColumn="0" w:oddVBand="0" w:evenVBand="0" w:oddHBand="1" w:evenHBand="0" w:firstRowFirstColumn="0" w:firstRowLastColumn="0" w:lastRowFirstColumn="0" w:lastRowLastColumn="0"/>
+              <w:rPr>
+                <w:lang w:val="ru-RU"/>
+              </w:rPr>
+            </w:pPr>
+            <w:r>
+              <w:rPr>
+                <w:lang w:val="ru-RU"/>
+              </w:rPr>
+              <w:t>Поиск недавно добавленных желаний.</w:t>
+            </w:r>
+          </w:p>
+        </w:tc>
+        <w:tc>
+          <w:tcPr>
+            <w:tcW w:w="3207" w:type="dxa"/>
+          </w:tcPr>
+          <w:p>
+            <w:pPr>
+              <w:cnfStyle w:val="000000100000" w:firstRow="0" w:lastRow="0" w:firstColumn="0" w:lastColumn="0" w:oddVBand="0" w:evenVBand="0" w:oddHBand="1" w:evenHBand="0" w:firstRowFirstColumn="0" w:firstRowLastColumn="0" w:lastRowFirstColumn="0" w:lastRowLastColumn="0"/>
+              <w:rPr>
+                <w:lang w:val="ru-RU"/>
+              </w:rPr>
+            </w:pPr>
+            <w:r>
+              <w:rPr>
+                <w:lang w:val="ru-RU"/>
+              </w:rPr>
+              <w:t xml:space="preserve">Пользователь может  </w:t>
+            </w:r>
+            <w:r>
+              <w:rPr>
+                <w:lang w:val="ru-RU"/>
+              </w:rPr>
+              <w:t>просматривать список недавно добавленных желаний.</w:t>
+            </w:r>
+            <w:bookmarkStart w:id="0" w:name="_GoBack"/>
+            <w:bookmarkEnd w:id="0"/>
           </w:p>
         </w:tc>
       </w:tr>

</xml_diff>

<commit_message>
Update use cases, write base information
</commit_message>
<xml_diff>
--- a/info/Реестр вариантов использования.docx
+++ b/info/Реестр вариантов использования.docx
@@ -339,7 +339,19 @@
               <w:rPr>
                 <w:lang w:val="ru-RU"/>
               </w:rPr>
-              <w:t>Пользователь может просматривать информацию о других пользователях.</w:t>
+              <w:t xml:space="preserve">Пользователь может просматривать информацию </w:t>
+            </w:r>
+            <w:r>
+              <w:rPr>
+                <w:lang w:val="ru-RU"/>
+              </w:rPr>
+              <w:t>на сайте</w:t>
+            </w:r>
+            <w:r>
+              <w:rPr>
+                <w:lang w:val="ru-RU"/>
+              </w:rPr>
+              <w:t>.</w:t>
             </w:r>
           </w:p>
         </w:tc>
@@ -1092,25 +1104,7 @@
               <w:rPr>
                 <w:lang w:val="ru-RU"/>
               </w:rPr>
-              <w:t>Пользователь может  отменить</w:t>
-            </w:r>
-            <w:r>
-              <w:rPr>
-                <w:lang w:val="ru-RU"/>
-              </w:rPr>
-              <w:t xml:space="preserve"> свое</w:t>
-            </w:r>
-            <w:r>
-              <w:rPr>
-                <w:lang w:val="ru-RU"/>
-              </w:rPr>
-              <w:t xml:space="preserve"> выполнение</w:t>
-            </w:r>
-            <w:r>
-              <w:rPr>
-                <w:lang w:val="ru-RU"/>
-              </w:rPr>
-              <w:t xml:space="preserve"> желания другого пользователя.</w:t>
+              <w:t>Пользователь может  отменить свое выполнение желания другого пользователя.</w:t>
             </w:r>
           </w:p>
         </w:tc>
@@ -1541,6 +1535,12 @@
               </w:rPr>
               <w:t xml:space="preserve">Пользователь может  </w:t>
             </w:r>
+            <w:r>
+              <w:rPr>
+                <w:lang w:val="ru-RU"/>
+              </w:rPr>
+              <w:t>отправить сообщение другому пользователю</w:t>
+            </w:r>
           </w:p>
         </w:tc>
       </w:tr>
@@ -1648,6 +1648,7 @@
               <w:rPr>
                 <w:lang w:val="en-US"/>
               </w:rPr>
+              <w:lastRenderedPageBreak/>
               <w:t>U17</w:t>
             </w:r>
           </w:p>
@@ -1735,7 +1736,6 @@
               <w:rPr>
                 <w:lang w:val="en-US"/>
               </w:rPr>
-              <w:lastRenderedPageBreak/>
               <w:t>U18</w:t>
             </w:r>
           </w:p>
@@ -1904,15 +1904,7 @@
               <w:rPr>
                 <w:lang w:val="ru-RU"/>
               </w:rPr>
-              <w:t>адрес</w:t>
-            </w:r>
-            <w:bookmarkStart w:id="0" w:name="_GoBack"/>
-            <w:bookmarkEnd w:id="0"/>
-            <w:r>
-              <w:rPr>
-                <w:lang w:val="ru-RU"/>
-              </w:rPr>
-              <w:t xml:space="preserve"> электронной почты</w:t>
+              <w:t>адрес электронной почты</w:t>
             </w:r>
           </w:p>
         </w:tc>
@@ -2162,6 +2154,96 @@
                 <w:lang w:val="ru-RU"/>
               </w:rPr>
               <w:t>Пользователь может  просматривать список недавно добавленных желаний.</w:t>
+            </w:r>
+          </w:p>
+        </w:tc>
+      </w:tr>
+      <w:tr>
+        <w:trPr>
+          <w:cnfStyle w:val="000000100000" w:firstRow="0" w:lastRow="0" w:firstColumn="0" w:lastColumn="0" w:oddVBand="0" w:evenVBand="0" w:oddHBand="1" w:evenHBand="0" w:firstRowFirstColumn="0" w:firstRowLastColumn="0" w:lastRowFirstColumn="0" w:lastRowLastColumn="0"/>
+        </w:trPr>
+        <w:tc>
+          <w:tcPr>
+            <w:cnfStyle w:val="001000000000" w:firstRow="0" w:lastRow="0" w:firstColumn="1" w:lastColumn="0" w:oddVBand="0" w:evenVBand="0" w:oddHBand="0" w:evenHBand="0" w:firstRowFirstColumn="0" w:firstRowLastColumn="0" w:lastRowFirstColumn="0" w:lastRowLastColumn="0"/>
+            <w:tcW w:w="2322" w:type="dxa"/>
+          </w:tcPr>
+          <w:p>
+            <w:pPr>
+              <w:rPr>
+                <w:lang w:val="ru-RU"/>
+              </w:rPr>
+            </w:pPr>
+            <w:r>
+              <w:rPr>
+                <w:lang w:val="en-US"/>
+              </w:rPr>
+              <w:t>U2</w:t>
+            </w:r>
+            <w:r>
+              <w:rPr>
+                <w:lang w:val="ru-RU"/>
+              </w:rPr>
+              <w:t>3</w:t>
+            </w:r>
+            <w:bookmarkStart w:id="0" w:name="_GoBack"/>
+            <w:bookmarkEnd w:id="0"/>
+          </w:p>
+        </w:tc>
+        <w:tc>
+          <w:tcPr>
+            <w:tcW w:w="2322" w:type="dxa"/>
+          </w:tcPr>
+          <w:p>
+            <w:pPr>
+              <w:cnfStyle w:val="000000100000" w:firstRow="0" w:lastRow="0" w:firstColumn="0" w:lastColumn="0" w:oddVBand="0" w:evenVBand="0" w:oddHBand="1" w:evenHBand="0" w:firstRowFirstColumn="0" w:firstRowLastColumn="0" w:lastRowFirstColumn="0" w:lastRowLastColumn="0"/>
+              <w:rPr>
+                <w:lang w:val="ru-RU"/>
+              </w:rPr>
+            </w:pPr>
+            <w:r>
+              <w:rPr>
+                <w:lang w:val="ru-RU"/>
+              </w:rPr>
+              <w:t>Пользователь</w:t>
+            </w:r>
+          </w:p>
+        </w:tc>
+        <w:tc>
+          <w:tcPr>
+            <w:tcW w:w="2322" w:type="dxa"/>
+          </w:tcPr>
+          <w:p>
+            <w:pPr>
+              <w:cnfStyle w:val="000000100000" w:firstRow="0" w:lastRow="0" w:firstColumn="0" w:lastColumn="0" w:oddVBand="0" w:evenVBand="0" w:oddHBand="1" w:evenHBand="0" w:firstRowFirstColumn="0" w:firstRowLastColumn="0" w:lastRowFirstColumn="0" w:lastRowLastColumn="0"/>
+              <w:rPr>
+                <w:rFonts w:ascii="Times New Roman" w:hAnsi="Times New Roman" w:cs="Times New Roman"/>
+                <w:lang w:val="ru-RU"/>
+              </w:rPr>
+            </w:pPr>
+            <w:r>
+              <w:rPr>
+                <w:lang w:val="ru-RU"/>
+              </w:rPr>
+              <w:t>Выход из системы</w:t>
+            </w:r>
+          </w:p>
+        </w:tc>
+        <w:tc>
+          <w:tcPr>
+            <w:tcW w:w="3207" w:type="dxa"/>
+          </w:tcPr>
+          <w:p>
+            <w:pPr>
+              <w:cnfStyle w:val="000000100000" w:firstRow="0" w:lastRow="0" w:firstColumn="0" w:lastColumn="0" w:oddVBand="0" w:evenVBand="0" w:oddHBand="1" w:evenHBand="0" w:firstRowFirstColumn="0" w:firstRowLastColumn="0" w:lastRowFirstColumn="0" w:lastRowLastColumn="0"/>
+              <w:rPr>
+                <w:rFonts w:ascii="Times New Roman" w:hAnsi="Times New Roman" w:cs="Times New Roman"/>
+              </w:rPr>
+            </w:pPr>
+            <w:r>
+              <w:rPr>
+                <w:lang w:val="ru-RU"/>
+              </w:rPr>
+              <w:t>Пользователь может  выйти из системы.</w:t>
             </w:r>
           </w:p>
         </w:tc>

</xml_diff>